<commit_message>
finished revision for riassunto elaborato
</commit_message>
<xml_diff>
--- a/Riassunto dell'elaborato finale.docx
+++ b/Riassunto dell'elaborato finale.docx
@@ -22,21 +22,7 @@
         <w:rPr>
           <w:rFonts w:cstheme="minorHAnsi"/>
         </w:rPr>
-        <w:t xml:space="preserve">Nome e cognome del candidato: Matteo Tortoli – Matricola: 5604520 – </w:t>
-      </w:r>
-      <w:proofErr w:type="gramStart"/>
-      <w:r>
-        <w:rPr>
-          <w:rFonts w:cstheme="minorHAnsi"/>
-        </w:rPr>
-        <w:t>Email</w:t>
-      </w:r>
-      <w:proofErr w:type="gramEnd"/>
-      <w:r>
-        <w:rPr>
-          <w:rFonts w:cstheme="minorHAnsi"/>
-        </w:rPr>
-        <w:t xml:space="preserve">: </w:t>
+        <w:t xml:space="preserve">Nome e cognome del candidato: Matteo Tortoli – Matricola: 5604520 – Email: </w:t>
       </w:r>
       <w:hyperlink r:id="rId11" w:history="1">
         <w:r>
@@ -91,23 +77,7 @@
           <w:rFonts w:cstheme="minorHAnsi"/>
           <w:color w:val="000000"/>
         </w:rPr>
-        <w:t xml:space="preserve">Nome e cognome della relatrice: Maria Cecilia Verri – </w:t>
-      </w:r>
-      <w:proofErr w:type="gramStart"/>
-      <w:r>
-        <w:rPr>
-          <w:rFonts w:cstheme="minorHAnsi"/>
-          <w:color w:val="000000"/>
-        </w:rPr>
-        <w:t>Email</w:t>
-      </w:r>
-      <w:proofErr w:type="gramEnd"/>
-      <w:r>
-        <w:rPr>
-          <w:rFonts w:cstheme="minorHAnsi"/>
-          <w:color w:val="000000"/>
-        </w:rPr>
-        <w:t xml:space="preserve">: </w:t>
+        <w:t xml:space="preserve">Nome e cognome della relatrice: Maria Cecilia Verri – Email: </w:t>
       </w:r>
       <w:hyperlink r:id="rId12" w:history="1">
         <w:r>
@@ -116,23 +86,7 @@
             <w:rFonts w:cstheme="minorHAnsi"/>
             <w:shd w:val="clear" w:color="auto" w:fill="FFFFFF"/>
           </w:rPr>
-          <w:t>mariacecilia.verri</w:t>
-        </w:r>
-        <w:r>
-          <w:rPr>
-            <w:rStyle w:val="Collegamentoipertestuale"/>
-            <w:rFonts w:cstheme="minorHAnsi"/>
-            <w:shd w:val="clear" w:color="auto" w:fill="FFFFFF"/>
-          </w:rPr>
-          <w:t>@</w:t>
-        </w:r>
-        <w:r>
-          <w:rPr>
-            <w:rStyle w:val="Collegamentoipertestuale"/>
-            <w:rFonts w:cstheme="minorHAnsi"/>
-            <w:shd w:val="clear" w:color="auto" w:fill="FFFFFF"/>
-          </w:rPr>
-          <w:t>unifi.it</w:t>
+          <w:t>mariacecilia.verri@unifi.it</w:t>
         </w:r>
       </w:hyperlink>
     </w:p>
@@ -294,7 +248,7 @@
         <w:pStyle w:val="Paragrafoelenco"/>
         <w:numPr>
           <w:ilvl w:val="0"/>
-          <w:numId w:val="33"/>
+          <w:numId w:val="30"/>
         </w:numPr>
         <w:rPr>
           <w:rFonts w:cstheme="minorHAnsi"/>
@@ -329,7 +283,7 @@
         <w:pStyle w:val="Paragrafoelenco"/>
         <w:numPr>
           <w:ilvl w:val="0"/>
-          <w:numId w:val="33"/>
+          <w:numId w:val="30"/>
         </w:numPr>
         <w:rPr>
           <w:rFonts w:cstheme="minorHAnsi"/>
@@ -364,7 +318,7 @@
         <w:pStyle w:val="Paragrafoelenco"/>
         <w:numPr>
           <w:ilvl w:val="0"/>
-          <w:numId w:val="33"/>
+          <w:numId w:val="30"/>
         </w:numPr>
         <w:rPr>
           <w:rFonts w:cstheme="minorHAnsi"/>
@@ -426,7 +380,7 @@
         <w:pStyle w:val="Paragrafoelenco"/>
         <w:numPr>
           <w:ilvl w:val="0"/>
-          <w:numId w:val="33"/>
+          <w:numId w:val="30"/>
         </w:numPr>
         <w:rPr>
           <w:rFonts w:cstheme="minorHAnsi"/>
@@ -739,7 +693,25 @@
           <w:sz w:val="24"/>
           <w:szCs w:val="24"/>
         </w:rPr>
-        <w:t>tra gli elementi delle coppie di cui è composta.</w:t>
+        <w:t xml:space="preserve">tra </w:t>
+      </w:r>
+      <w:r>
+        <w:rPr>
+          <w:rFonts w:cstheme="minorHAnsi"/>
+          <w:color w:val="000000"/>
+          <w:sz w:val="24"/>
+          <w:szCs w:val="24"/>
+        </w:rPr>
+        <w:t>tutte le coppie di elementi</w:t>
+      </w:r>
+      <w:r>
+        <w:rPr>
+          <w:rFonts w:cstheme="minorHAnsi"/>
+          <w:color w:val="000000"/>
+          <w:sz w:val="24"/>
+          <w:szCs w:val="24"/>
+        </w:rPr>
+        <w:t xml:space="preserve"> di cui è composta.</w:t>
       </w:r>
     </w:p>
     <w:p>
@@ -752,27 +724,54 @@
           <w:szCs w:val="24"/>
         </w:rPr>
       </w:pPr>
+    </w:p>
+    <w:p>
+      <w:pPr>
+        <w:ind w:left="360"/>
+        <w:rPr>
+          <w:rFonts w:cstheme="minorHAnsi"/>
+          <w:color w:val="000000"/>
+          <w:sz w:val="24"/>
+          <w:szCs w:val="24"/>
+        </w:rPr>
+      </w:pPr>
+      <w:r>
+        <w:rPr>
+          <w:rFonts w:cstheme="minorHAnsi"/>
+          <w:color w:val="000000"/>
+          <w:sz w:val="24"/>
+          <w:szCs w:val="24"/>
+        </w:rPr>
+        <w:t>Riportiamo, a titolo di esempio, un caso in cui l’applicazione di questi studi ha permesso di arginare la diffusione di una seria malattia: n</w:t>
+      </w:r>
       <w:bookmarkStart w:id="0" w:name="_GoBack"/>
       <w:bookmarkEnd w:id="0"/>
-    </w:p>
-    <w:p>
-      <w:pPr>
-        <w:ind w:left="360"/>
-        <w:rPr>
-          <w:rFonts w:cstheme="minorHAnsi"/>
-          <w:color w:val="000000"/>
-          <w:sz w:val="24"/>
-          <w:szCs w:val="24"/>
-        </w:rPr>
-      </w:pPr>
-      <w:r>
-        <w:rPr>
-          <w:rFonts w:cstheme="minorHAnsi"/>
-          <w:color w:val="000000"/>
-          <w:sz w:val="24"/>
-          <w:szCs w:val="24"/>
-        </w:rPr>
-        <w:t xml:space="preserve">Esempio di applicazione: Nei primi anni duemila, un virus chiamata </w:t>
+      <w:r>
+        <w:rPr>
+          <w:rFonts w:cstheme="minorHAnsi"/>
+          <w:color w:val="000000"/>
+          <w:sz w:val="24"/>
+          <w:szCs w:val="24"/>
+        </w:rPr>
+        <w:t>ei primi anni duemila, un virus chiamat</w:t>
+      </w:r>
+      <w:r>
+        <w:rPr>
+          <w:rFonts w:cstheme="minorHAnsi"/>
+          <w:color w:val="000000"/>
+          <w:sz w:val="24"/>
+          <w:szCs w:val="24"/>
+        </w:rPr>
+        <w:t>o</w:t>
+      </w:r>
+      <w:r>
+        <w:rPr>
+          <w:rFonts w:cstheme="minorHAnsi"/>
+          <w:color w:val="000000"/>
+          <w:sz w:val="24"/>
+          <w:szCs w:val="24"/>
+        </w:rPr>
+        <w:t xml:space="preserve"> </w:t>
       </w:r>
       <w:r>
         <w:rPr>
@@ -832,16 +831,7 @@
           <w:sz w:val="24"/>
           <w:szCs w:val="24"/>
         </w:rPr>
-        <w:t>), "Sindrome Acuta Respiratoria Grave"</w:t>
-      </w:r>
-      <w:r>
-        <w:rPr>
-          <w:rFonts w:cstheme="minorHAnsi"/>
-          <w:color w:val="000000"/>
-          <w:sz w:val="24"/>
-          <w:szCs w:val="24"/>
-        </w:rPr>
-        <w:t xml:space="preserve"> è stata la causa di diverse morti, soprattutto in Cina. Grazie alla costruzione degli alberi evolutivi è stato possibile studiare il virus e risalire “all’origine” della trasmissione della SARS, impendendo così la sua diffusione.</w:t>
+        <w:t>), "Sindrome Acuta Respiratoria Grave" è stata la causa di diverse morti, soprattutto in Cina. Grazie alla costruzione degli alberi evolutivi è stato possibile studiare il virus e risalire “all’origine” della trasmissione della SARS, impendendo così la sua diffusione.</w:t>
       </w:r>
     </w:p>
     <w:p>
@@ -2049,7 +2039,7 @@
   <w:num w:numId="29">
     <w:abstractNumId w:val="17"/>
   </w:num>
-  <w:num w:numId="33">
+  <w:num w:numId="30">
     <w:abstractNumId w:val="16"/>
   </w:num>
 </w:numbering>
@@ -3745,6 +3735,15 @@
 </file>
 
 <file path=customXml/item1.xml><?xml version="1.0" encoding="utf-8"?>
+<?mso-contentType ?>
+<FormTemplates xmlns="http://schemas.microsoft.com/sharepoint/v3/contenttype/forms">
+  <Display>DocumentLibraryForm</Display>
+  <Edit>AssetEditForm</Edit>
+  <New>DocumentLibraryForm</New>
+</FormTemplates>
+</file>
+
+<file path=customXml/item2.xml><?xml version="1.0" encoding="utf-8"?>
 <ct:contentTypeSchema xmlns:ct="http://schemas.microsoft.com/office/2006/metadata/contentType" xmlns:ma="http://schemas.microsoft.com/office/2006/metadata/properties/metaAttributes" ct:_="" ma:_="" ma:contentTypeName="TemplateFile" ma:contentTypeID="0x0101006EDDDB5EE6D98C44930B742096920B300400F5B6D36B3EF94B4E9A635CDF2A18F5B8" ma:contentTypeVersion="72" ma:contentTypeDescription="Create a new document." ma:contentTypeScope="" ma:versionID="a23e56308344d904b51738559c3d67c9">
   <xsd:schema xmlns:xsd="http://www.w3.org/2001/XMLSchema" xmlns:xs="http://www.w3.org/2001/XMLSchema" xmlns:p="http://schemas.microsoft.com/office/2006/metadata/properties" xmlns:ns2="4873beb7-5857-4685-be1f-d57550cc96cc" targetNamespace="http://schemas.microsoft.com/office/2006/metadata/properties" ma:root="true" ma:fieldsID="cd0908cc4600e77bf5da051303e00c8d" ns2:_="">
     <xsd:import namespace="4873beb7-5857-4685-be1f-d57550cc96cc"/>
@@ -4784,15 +4783,6 @@
 </ct:contentTypeSchema>
 </file>
 
-<file path=customXml/item2.xml><?xml version="1.0" encoding="utf-8"?>
-<?mso-contentType ?>
-<FormTemplates xmlns="http://schemas.microsoft.com/sharepoint/v3/contenttype/forms">
-  <Display>DocumentLibraryForm</Display>
-  <Edit>AssetEditForm</Edit>
-  <New>DocumentLibraryForm</New>
-</FormTemplates>
-</file>
-
 <file path=customXml/item3.xml><?xml version="1.0" encoding="utf-8"?>
 <p:properties xmlns:p="http://schemas.microsoft.com/office/2006/metadata/properties" xmlns:xsi="http://www.w3.org/2001/XMLSchema-instance" xmlns:pc="http://schemas.microsoft.com/office/infopath/2007/PartnerControls">
   <documentManagement>
@@ -4924,6 +4914,14 @@
 </file>
 
 <file path=customXml/itemProps1.xml><?xml version="1.0" encoding="utf-8"?>
+<ds:datastoreItem xmlns:ds="http://schemas.openxmlformats.org/officeDocument/2006/customXml" ds:itemID="{499EA1EC-B023-4266-9865-E1EDA122A8C9}">
+  <ds:schemaRefs>
+    <ds:schemaRef ds:uri="http://schemas.microsoft.com/sharepoint/v3/contenttype/forms"/>
+  </ds:schemaRefs>
+</ds:datastoreItem>
+</file>
+
+<file path=customXml/itemProps2.xml><?xml version="1.0" encoding="utf-8"?>
 <ds:datastoreItem xmlns:ds="http://schemas.openxmlformats.org/officeDocument/2006/customXml" ds:itemID="{9332E30D-EFB4-40E8-AB8F-C2E02C2E75EB}">
   <ds:schemaRefs>
     <ds:schemaRef ds:uri="http://schemas.microsoft.com/office/2006/metadata/contentType"/>
@@ -4941,14 +4939,6 @@
 </ds:datastoreItem>
 </file>
 
-<file path=customXml/itemProps2.xml><?xml version="1.0" encoding="utf-8"?>
-<ds:datastoreItem xmlns:ds="http://schemas.openxmlformats.org/officeDocument/2006/customXml" ds:itemID="{499EA1EC-B023-4266-9865-E1EDA122A8C9}">
-  <ds:schemaRefs>
-    <ds:schemaRef ds:uri="http://schemas.microsoft.com/sharepoint/v3/contenttype/forms"/>
-  </ds:schemaRefs>
-</ds:datastoreItem>
-</file>
-
 <file path=customXml/itemProps3.xml><?xml version="1.0" encoding="utf-8"?>
 <ds:datastoreItem xmlns:ds="http://schemas.openxmlformats.org/officeDocument/2006/customXml" ds:itemID="{63671810-3EF7-4C8E-BCBA-248ABE2BAB39}">
   <ds:schemaRefs>
@@ -4960,7 +4950,7 @@
 </file>
 
 <file path=customXml/itemProps4.xml><?xml version="1.0" encoding="utf-8"?>
-<ds:datastoreItem xmlns:ds="http://schemas.openxmlformats.org/officeDocument/2006/customXml" ds:itemID="{DE3A12DC-5997-4915-9C68-C1062EDDE493}">
+<ds:datastoreItem xmlns:ds="http://schemas.openxmlformats.org/officeDocument/2006/customXml" ds:itemID="{BE42FF66-A701-4715-B9C3-A3F252A2A474}">
   <ds:schemaRefs>
     <ds:schemaRef ds:uri="http://schemas.openxmlformats.org/officeDocument/2006/bibliography"/>
   </ds:schemaRefs>

</xml_diff>